<commit_message>
feat: FD TOR template done, JESUS THANK YOU LORD
</commit_message>
<xml_diff>
--- a/31FD/task/l1/КНТ-122_Онищенко_Варіант-19_ТЗ-.docx
+++ b/31FD/task/l1/КНТ-122_Онищенко_Варіант-19_ТЗ-.docx
@@ -362,484 +362,7 @@
     </w:p>
     <w:p>
       <w:pPr>
-        <w:pStyle w:val="H2"/>
-      </w:pPr>
-      <w:r>
-        <w:lastRenderedPageBreak/>
-        <w:t>Вступ</w:t>
-      </w:r>
-    </w:p>
-    <w:p>
-      <w:pPr>
-        <w:pStyle w:val="P"/>
-      </w:pPr>
-    </w:p>
-    <w:p>
-      <w:pPr>
-        <w:pStyle w:val="P"/>
-      </w:pPr>
-      <w:r>
-        <w:t>Назва проекту</w:t>
-      </w:r>
-    </w:p>
-    <w:p>
-      <w:pPr>
-        <w:pStyle w:val="P"/>
-      </w:pPr>
-      <w:r>
-        <w:t>Короткий опис</w:t>
-      </w:r>
-      <w:r>
-        <w:rPr>
-          <w:lang w:val="en-US"/>
-        </w:rPr>
-        <w:t xml:space="preserve"> </w:t>
-      </w:r>
-      <w:r>
-        <w:t>продукту і предметної області</w:t>
-      </w:r>
-    </w:p>
-    <w:p>
-      <w:pPr>
-        <w:pStyle w:val="P"/>
-      </w:pPr>
-    </w:p>
-    <w:p>
-      <w:pPr>
-        <w:pStyle w:val="H2"/>
-      </w:pPr>
-      <w:r>
-        <w:t>Підстави розробки</w:t>
-      </w:r>
-    </w:p>
-    <w:p>
-      <w:pPr>
-        <w:pStyle w:val="P"/>
-      </w:pPr>
-    </w:p>
-    <w:p>
-      <w:pPr>
-        <w:pStyle w:val="P"/>
-      </w:pPr>
-      <w:r>
-        <w:t>Документ на базі якого робимо</w:t>
-      </w:r>
-    </w:p>
-    <w:p>
-      <w:pPr>
-        <w:pStyle w:val="P"/>
-      </w:pPr>
-      <w:r>
-        <w:t>Організація яка затвердила документ, дата</w:t>
-      </w:r>
-    </w:p>
-    <w:p>
-      <w:pPr>
-        <w:pStyle w:val="P"/>
-      </w:pPr>
-      <w:r>
-        <w:t>Назва теми розробки</w:t>
-      </w:r>
-    </w:p>
-    <w:p>
-      <w:pPr>
-        <w:pStyle w:val="P"/>
-      </w:pPr>
-    </w:p>
-    <w:p>
-      <w:pPr>
-        <w:pStyle w:val="H2"/>
-      </w:pPr>
-      <w:r>
-        <w:t>Призначення розробки</w:t>
-      </w:r>
-    </w:p>
-    <w:p>
-      <w:pPr>
-        <w:pStyle w:val="P"/>
-      </w:pPr>
-    </w:p>
-    <w:p>
-      <w:pPr>
-        <w:pStyle w:val="P"/>
-      </w:pPr>
-      <w:r>
-        <w:t>Функціональне призначення: що продукт може</w:t>
-      </w:r>
-    </w:p>
-    <w:p>
-      <w:pPr>
-        <w:pStyle w:val="P"/>
-      </w:pPr>
-      <w:r>
-        <w:t>Експлуатаційне призначення: як це може бути корисно</w:t>
-      </w:r>
-    </w:p>
-    <w:p>
-      <w:pPr>
-        <w:pStyle w:val="P"/>
-      </w:pPr>
-    </w:p>
-    <w:p>
-      <w:pPr>
-        <w:pStyle w:val="H2"/>
-      </w:pPr>
-      <w:r>
-        <w:t>Програмні вимоги</w:t>
-      </w:r>
-    </w:p>
-    <w:p>
-      <w:pPr>
-        <w:pStyle w:val="H3"/>
-      </w:pPr>
-      <w:r>
-        <w:t>Вимоги функціональних характеристик</w:t>
-      </w:r>
-    </w:p>
-    <w:p>
-      <w:pPr>
-        <w:pStyle w:val="P"/>
-      </w:pPr>
-    </w:p>
-    <w:p>
-      <w:pPr>
-        <w:pStyle w:val="P"/>
-      </w:pPr>
-      <w:r>
-        <w:t>Які функції будуть</w:t>
-      </w:r>
-    </w:p>
-    <w:p>
-      <w:pPr>
-        <w:pStyle w:val="P"/>
-      </w:pPr>
-      <w:r>
-        <w:t>Всі вхідні й вихідні дані, вимоги їх організації</w:t>
-      </w:r>
-    </w:p>
-    <w:p>
-      <w:pPr>
-        <w:pStyle w:val="P"/>
-      </w:pPr>
-      <w:r>
-        <w:t>Тимчасові характеристики (змінні)</w:t>
-      </w:r>
-    </w:p>
-    <w:p>
-      <w:pPr>
-        <w:pStyle w:val="P"/>
-      </w:pPr>
-      <w:r>
-        <w:t xml:space="preserve">Які групи людей будуть користуватися цим, якими функціями </w:t>
-      </w:r>
-    </w:p>
-    <w:p>
-      <w:pPr>
-        <w:pStyle w:val="P"/>
-      </w:pPr>
-    </w:p>
-    <w:p>
-      <w:pPr>
-        <w:pStyle w:val="H3"/>
-      </w:pPr>
-      <w:r>
-        <w:t>Вимоги надійсності</w:t>
-      </w:r>
-    </w:p>
-    <w:p>
-      <w:pPr>
-        <w:pStyle w:val="P"/>
-      </w:pPr>
-    </w:p>
-    <w:p>
-      <w:pPr>
-        <w:pStyle w:val="P"/>
-      </w:pPr>
-      <w:r>
-        <w:t>Як буде контроюватись надійність: стійкість роботи, контроль інформації, час відновлення після помилки, …</w:t>
-      </w:r>
-    </w:p>
-    <w:p>
-      <w:pPr>
-        <w:pStyle w:val="P"/>
-      </w:pPr>
-      <w:r>
-        <w:lastRenderedPageBreak/>
-        <w:t>Опис помилкових ситуацій і як їх обробимо</w:t>
-      </w:r>
-    </w:p>
-    <w:p>
-      <w:pPr>
-        <w:pStyle w:val="P"/>
-      </w:pPr>
-    </w:p>
-    <w:p>
-      <w:pPr>
-        <w:pStyle w:val="H3"/>
-      </w:pPr>
-      <w:r>
-        <w:t>Умови експлуатації</w:t>
-      </w:r>
-    </w:p>
-    <w:p>
-      <w:pPr>
-        <w:pStyle w:val="P"/>
-      </w:pPr>
-    </w:p>
-    <w:p>
-      <w:pPr>
-        <w:pStyle w:val="P"/>
-      </w:pPr>
-      <w:r>
-        <w:t>В яких умовах має працювати продукт: вологість, температура</w:t>
-      </w:r>
-    </w:p>
-    <w:p>
-      <w:pPr>
-        <w:pStyle w:val="P"/>
-      </w:pPr>
-      <w:r>
-        <w:t>Види обслуговування продукту</w:t>
-      </w:r>
-    </w:p>
-    <w:p>
-      <w:pPr>
-        <w:pStyle w:val="P"/>
-      </w:pPr>
-      <w:r>
-        <w:t>Персонал обслуговування, їх кваліфікація, і задачі на виконання</w:t>
-      </w:r>
-    </w:p>
-    <w:p>
-      <w:pPr>
-        <w:pStyle w:val="P"/>
-      </w:pPr>
-    </w:p>
-    <w:p>
-      <w:pPr>
-        <w:pStyle w:val="H3"/>
-      </w:pPr>
-      <w:r>
-        <w:t>Вимоги технічних засобів</w:t>
-      </w:r>
-    </w:p>
-    <w:p>
-      <w:pPr>
-        <w:pStyle w:val="P"/>
-      </w:pPr>
-    </w:p>
-    <w:p>
-      <w:pPr>
-        <w:pStyle w:val="P"/>
-      </w:pPr>
-      <w:r>
-        <w:t>Яке обладнання треба, його характеристики</w:t>
-      </w:r>
-    </w:p>
-    <w:p>
-      <w:pPr>
-        <w:pStyle w:val="P"/>
-      </w:pPr>
-    </w:p>
-    <w:p>
-      <w:pPr>
-        <w:pStyle w:val="H3"/>
-      </w:pPr>
-      <w:r>
-        <w:t>Вимоги програмної сумісності</w:t>
-      </w:r>
-    </w:p>
-    <w:p>
-      <w:pPr>
-        <w:pStyle w:val="P"/>
-      </w:pPr>
-    </w:p>
-    <w:p>
-      <w:pPr>
-        <w:pStyle w:val="P"/>
-      </w:pPr>
-      <w:r>
-        <w:t>Які інформаційні структурі на вході й виході</w:t>
-      </w:r>
-    </w:p>
-    <w:p>
-      <w:pPr>
-        <w:pStyle w:val="P"/>
-      </w:pPr>
-      <w:r>
-        <w:t>Методи розв’язку, вихідні коди, мови програмування, програмні засоби</w:t>
-      </w:r>
-    </w:p>
-    <w:p>
-      <w:pPr>
-        <w:pStyle w:val="P"/>
-      </w:pPr>
-      <w:r>
-        <w:t>Захист інформації й програм</w:t>
-      </w:r>
-    </w:p>
-    <w:p>
-      <w:pPr>
-        <w:pStyle w:val="P"/>
-      </w:pPr>
-    </w:p>
-    <w:p>
-      <w:pPr>
-        <w:pStyle w:val="H3"/>
-      </w:pPr>
-      <w:r>
-        <w:t>Вимоги пакування й маркування</w:t>
-      </w:r>
-    </w:p>
-    <w:p>
-      <w:pPr>
-        <w:pStyle w:val="P"/>
-      </w:pPr>
-    </w:p>
-    <w:p>
-      <w:pPr>
-        <w:pStyle w:val="P"/>
-      </w:pPr>
-      <w:r>
-        <w:t>Як маркується програма</w:t>
-      </w:r>
-    </w:p>
-    <w:p>
-      <w:pPr>
-        <w:pStyle w:val="P"/>
-      </w:pPr>
-      <w:r>
-        <w:t>Як вона запакована</w:t>
-      </w:r>
-    </w:p>
-    <w:p>
-      <w:pPr>
-        <w:pStyle w:val="P"/>
-      </w:pPr>
-    </w:p>
-    <w:p>
-      <w:pPr>
-        <w:pStyle w:val="H3"/>
-      </w:pPr>
-      <w:r>
-        <w:t>Вимоги транспортування й збереження</w:t>
-      </w:r>
-    </w:p>
-    <w:p>
-      <w:pPr>
-        <w:pStyle w:val="P"/>
-      </w:pPr>
-    </w:p>
-    <w:p>
-      <w:pPr>
-        <w:pStyle w:val="P"/>
-      </w:pPr>
-      <w:r>
-        <w:t>Як транспортували</w:t>
-      </w:r>
-    </w:p>
-    <w:p>
-      <w:pPr>
-        <w:pStyle w:val="P"/>
-      </w:pPr>
-      <w:r>
-        <w:t>Місце і як зберігати</w:t>
-      </w:r>
-    </w:p>
-    <w:p>
-      <w:pPr>
-        <w:pStyle w:val="P"/>
-      </w:pPr>
-      <w:r>
-        <w:lastRenderedPageBreak/>
-        <w:t>Умови складування</w:t>
-      </w:r>
-    </w:p>
-    <w:p>
-      <w:pPr>
-        <w:pStyle w:val="P"/>
-      </w:pPr>
-      <w:r>
-        <w:t>Терміни зберігання в різних умовах</w:t>
-      </w:r>
-    </w:p>
-    <w:p>
-      <w:pPr>
-        <w:pStyle w:val="P"/>
-      </w:pPr>
-    </w:p>
-    <w:p>
-      <w:pPr>
-        <w:pStyle w:val="H3"/>
-      </w:pPr>
-      <w:r>
-        <w:t>Спеціальні вимоги</w:t>
-      </w:r>
-    </w:p>
-    <w:p>
-      <w:pPr>
-        <w:pStyle w:val="P"/>
-      </w:pPr>
-    </w:p>
-    <w:p>
-      <w:pPr>
-        <w:pStyle w:val="P"/>
-      </w:pPr>
-      <w:r>
-        <w:t>Вимоги до графічного інтерфейсу</w:t>
-      </w:r>
-    </w:p>
-    <w:p>
-      <w:pPr>
-        <w:pStyle w:val="P"/>
-      </w:pPr>
-      <w:r>
-        <w:t>Зробити попереднє проектування інтерфейсу</w:t>
-      </w:r>
-    </w:p>
-    <w:p>
-      <w:pPr>
-        <w:pStyle w:val="P"/>
-      </w:pPr>
-    </w:p>
-    <w:p>
-      <w:pPr>
-        <w:pStyle w:val="H2"/>
-      </w:pPr>
-      <w:r>
-        <w:t>Документальні вимоги</w:t>
-      </w:r>
-    </w:p>
-    <w:p>
-      <w:pPr>
-        <w:pStyle w:val="H2"/>
-      </w:pPr>
-      <w:r>
-        <w:t>Техніко-економічні показники</w:t>
-      </w:r>
-    </w:p>
-    <w:p>
-      <w:pPr>
-        <w:pStyle w:val="H2"/>
-      </w:pPr>
-      <w:r>
-        <w:t>Етапи розробки</w:t>
-      </w:r>
-    </w:p>
-    <w:p>
-      <w:pPr>
-        <w:pStyle w:val="H2"/>
-      </w:pPr>
-      <w:r>
-        <w:t>Порядок контролю</w:t>
-      </w:r>
-    </w:p>
-    <w:p>
-      <w:pPr>
         <w:pStyle w:val="Quote"/>
-        <w:rPr>
-          <w:rFonts w:asciiTheme="minorHAnsi" w:hAnsiTheme="minorHAnsi"/>
-        </w:rPr>
       </w:pPr>
       <w:r>
         <w:rPr>
@@ -848,16 +371,8 @@
           <w:i w:val="0"/>
           <w:iCs w:val="0"/>
         </w:rPr>
-        <w:t>Так бо БОГ</w:t>
-      </w:r>
-      <w:r>
-        <w:rPr>
-          <w:b/>
-          <w:bCs/>
-          <w:i w:val="0"/>
-          <w:iCs w:val="0"/>
-        </w:rPr>
-        <w:t xml:space="preserve"> полюбив світ, що дав Сина Свого Єдиного, аби кожен, хто вірує в Нього, не згинув, але мав життя вічне</w:t>
+        <w:lastRenderedPageBreak/>
+        <w:t>Так бо БОГ полюбив світ, що дав Сина Свого Єдиного, аби кожен, хто вірує в Нього, не згинув, але мав життя вічне</w:t>
       </w:r>
       <w:r>
         <w:rPr>
@@ -894,14 +409,616 @@
     </w:p>
     <w:p>
       <w:pPr>
+        <w:pStyle w:val="P"/>
+        <w:ind w:firstLine="0"/>
+      </w:pPr>
+    </w:p>
+    <w:p>
+      <w:pPr>
+        <w:pStyle w:val="H2"/>
+      </w:pPr>
+      <w:r>
+        <w:t>Вступ</w:t>
+      </w:r>
+    </w:p>
+    <w:p>
+      <w:pPr>
+        <w:pStyle w:val="P"/>
+        <w:ind w:firstLine="0"/>
+      </w:pPr>
+    </w:p>
+    <w:p>
+      <w:pPr>
+        <w:pStyle w:val="P"/>
+      </w:pPr>
+      <w:r>
+        <w:t>Назва проекту</w:t>
+      </w:r>
+    </w:p>
+    <w:p>
+      <w:pPr>
+        <w:pStyle w:val="P"/>
+      </w:pPr>
+      <w:r>
+        <w:t>Короткий опис</w:t>
+      </w:r>
+      <w:r>
         <w:rPr>
           <w:lang w:val="en-US"/>
         </w:rPr>
-      </w:pPr>
-    </w:p>
-    <w:p>
-      <w:r>
-        <w:t>Текст висновків</w:t>
+        <w:t xml:space="preserve"> </w:t>
+      </w:r>
+      <w:r>
+        <w:t>продукту і предметної області</w:t>
+      </w:r>
+    </w:p>
+    <w:p>
+      <w:pPr>
+        <w:pStyle w:val="P"/>
+      </w:pPr>
+    </w:p>
+    <w:p>
+      <w:pPr>
+        <w:pStyle w:val="H2"/>
+      </w:pPr>
+      <w:r>
+        <w:t>Підстави розробки</w:t>
+      </w:r>
+    </w:p>
+    <w:p>
+      <w:pPr>
+        <w:pStyle w:val="P"/>
+      </w:pPr>
+    </w:p>
+    <w:p>
+      <w:pPr>
+        <w:pStyle w:val="P"/>
+      </w:pPr>
+      <w:r>
+        <w:t>Документ на базі якого робимо</w:t>
+      </w:r>
+    </w:p>
+    <w:p>
+      <w:pPr>
+        <w:pStyle w:val="P"/>
+      </w:pPr>
+      <w:r>
+        <w:t>Організація яка затвердила документ, дата</w:t>
+      </w:r>
+    </w:p>
+    <w:p>
+      <w:pPr>
+        <w:pStyle w:val="P"/>
+      </w:pPr>
+      <w:r>
+        <w:t>Назва теми розробки</w:t>
+      </w:r>
+    </w:p>
+    <w:p>
+      <w:pPr>
+        <w:pStyle w:val="P"/>
+      </w:pPr>
+    </w:p>
+    <w:p>
+      <w:pPr>
+        <w:pStyle w:val="H2"/>
+      </w:pPr>
+      <w:r>
+        <w:t>Призначення розробки</w:t>
+      </w:r>
+    </w:p>
+    <w:p>
+      <w:pPr>
+        <w:pStyle w:val="P"/>
+      </w:pPr>
+    </w:p>
+    <w:p>
+      <w:pPr>
+        <w:pStyle w:val="P"/>
+      </w:pPr>
+      <w:r>
+        <w:t>Функціональне призначення: що продукт може</w:t>
+      </w:r>
+    </w:p>
+    <w:p>
+      <w:pPr>
+        <w:pStyle w:val="P"/>
+      </w:pPr>
+      <w:r>
+        <w:t>Експлуатаційне призначення: як це може бути корисно</w:t>
+      </w:r>
+    </w:p>
+    <w:p>
+      <w:pPr>
+        <w:pStyle w:val="P"/>
+      </w:pPr>
+    </w:p>
+    <w:p>
+      <w:pPr>
+        <w:pStyle w:val="H2"/>
+      </w:pPr>
+      <w:r>
+        <w:t>Програмні вимоги</w:t>
+      </w:r>
+    </w:p>
+    <w:p>
+      <w:pPr>
+        <w:pStyle w:val="H3"/>
+      </w:pPr>
+      <w:r>
+        <w:t>Вимоги функціональних характеристик</w:t>
+      </w:r>
+    </w:p>
+    <w:p>
+      <w:pPr>
+        <w:pStyle w:val="P"/>
+      </w:pPr>
+    </w:p>
+    <w:p>
+      <w:pPr>
+        <w:pStyle w:val="P"/>
+      </w:pPr>
+      <w:r>
+        <w:t>Які функції будуть</w:t>
+      </w:r>
+    </w:p>
+    <w:p>
+      <w:pPr>
+        <w:pStyle w:val="P"/>
+      </w:pPr>
+      <w:r>
+        <w:t>Всі вхідні й вихідні дані, вимоги їх організації</w:t>
+      </w:r>
+    </w:p>
+    <w:p>
+      <w:pPr>
+        <w:pStyle w:val="P"/>
+      </w:pPr>
+      <w:r>
+        <w:t>Тимчасові характеристики (змінні)</w:t>
+      </w:r>
+    </w:p>
+    <w:p>
+      <w:pPr>
+        <w:pStyle w:val="P"/>
+      </w:pPr>
+      <w:r>
+        <w:t xml:space="preserve">Які групи людей будуть користуватися цим, якими функціями </w:t>
+      </w:r>
+    </w:p>
+    <w:p>
+      <w:pPr>
+        <w:pStyle w:val="P"/>
+      </w:pPr>
+    </w:p>
+    <w:p>
+      <w:pPr>
+        <w:pStyle w:val="H3"/>
+      </w:pPr>
+      <w:r>
+        <w:lastRenderedPageBreak/>
+        <w:t>Вимоги надійсності</w:t>
+      </w:r>
+    </w:p>
+    <w:p>
+      <w:pPr>
+        <w:pStyle w:val="P"/>
+      </w:pPr>
+    </w:p>
+    <w:p>
+      <w:pPr>
+        <w:pStyle w:val="P"/>
+      </w:pPr>
+      <w:r>
+        <w:t>Як буде контроюватись надійність: стійкість роботи, контроль інформації, час відновлення після помилки, …</w:t>
+      </w:r>
+    </w:p>
+    <w:p>
+      <w:pPr>
+        <w:pStyle w:val="P"/>
+      </w:pPr>
+      <w:r>
+        <w:t>Опис помилкових ситуацій і як їх обробимо</w:t>
+      </w:r>
+    </w:p>
+    <w:p>
+      <w:pPr>
+        <w:pStyle w:val="P"/>
+      </w:pPr>
+    </w:p>
+    <w:p>
+      <w:pPr>
+        <w:pStyle w:val="H3"/>
+      </w:pPr>
+      <w:r>
+        <w:t>Умови експлуатації</w:t>
+      </w:r>
+    </w:p>
+    <w:p>
+      <w:pPr>
+        <w:pStyle w:val="P"/>
+      </w:pPr>
+    </w:p>
+    <w:p>
+      <w:pPr>
+        <w:pStyle w:val="P"/>
+      </w:pPr>
+      <w:r>
+        <w:t>В яких умовах має працювати продукт: вологість, температура</w:t>
+      </w:r>
+    </w:p>
+    <w:p>
+      <w:pPr>
+        <w:pStyle w:val="P"/>
+      </w:pPr>
+      <w:r>
+        <w:t>Види обслуговування продукту</w:t>
+      </w:r>
+    </w:p>
+    <w:p>
+      <w:pPr>
+        <w:pStyle w:val="P"/>
+      </w:pPr>
+      <w:r>
+        <w:t>Персонал обслуговування, їх кваліфікація, і задачі на виконання</w:t>
+      </w:r>
+    </w:p>
+    <w:p>
+      <w:pPr>
+        <w:pStyle w:val="P"/>
+      </w:pPr>
+    </w:p>
+    <w:p>
+      <w:pPr>
+        <w:pStyle w:val="H3"/>
+      </w:pPr>
+      <w:r>
+        <w:t>Вимоги технічних засобів</w:t>
+      </w:r>
+    </w:p>
+    <w:p>
+      <w:pPr>
+        <w:pStyle w:val="P"/>
+      </w:pPr>
+    </w:p>
+    <w:p>
+      <w:pPr>
+        <w:pStyle w:val="P"/>
+      </w:pPr>
+      <w:r>
+        <w:t>Яке обладнання треба, його характеристики</w:t>
+      </w:r>
+    </w:p>
+    <w:p>
+      <w:pPr>
+        <w:pStyle w:val="P"/>
+      </w:pPr>
+    </w:p>
+    <w:p>
+      <w:pPr>
+        <w:pStyle w:val="H3"/>
+      </w:pPr>
+      <w:r>
+        <w:t>Вимоги програмної сумісності</w:t>
+      </w:r>
+    </w:p>
+    <w:p>
+      <w:pPr>
+        <w:pStyle w:val="P"/>
+      </w:pPr>
+    </w:p>
+    <w:p>
+      <w:pPr>
+        <w:pStyle w:val="P"/>
+      </w:pPr>
+      <w:r>
+        <w:t>Які інформаційні структурі на вході й виході</w:t>
+      </w:r>
+    </w:p>
+    <w:p>
+      <w:pPr>
+        <w:pStyle w:val="P"/>
+      </w:pPr>
+      <w:r>
+        <w:t>Методи розв’язку, вихідні коди, мови програмування, програмні засоби</w:t>
+      </w:r>
+    </w:p>
+    <w:p>
+      <w:pPr>
+        <w:pStyle w:val="P"/>
+      </w:pPr>
+      <w:r>
+        <w:t>Захист інформації й програм</w:t>
+      </w:r>
+    </w:p>
+    <w:p>
+      <w:pPr>
+        <w:pStyle w:val="P"/>
+      </w:pPr>
+    </w:p>
+    <w:p>
+      <w:pPr>
+        <w:pStyle w:val="H3"/>
+      </w:pPr>
+      <w:r>
+        <w:t>Вимоги пакування й маркування</w:t>
+      </w:r>
+    </w:p>
+    <w:p>
+      <w:pPr>
+        <w:pStyle w:val="P"/>
+      </w:pPr>
+    </w:p>
+    <w:p>
+      <w:pPr>
+        <w:pStyle w:val="P"/>
+      </w:pPr>
+      <w:r>
+        <w:t>Як маркується програма</w:t>
+      </w:r>
+    </w:p>
+    <w:p>
+      <w:pPr>
+        <w:pStyle w:val="P"/>
+      </w:pPr>
+      <w:r>
+        <w:t>Як вона запакована</w:t>
+      </w:r>
+    </w:p>
+    <w:p>
+      <w:pPr>
+        <w:pStyle w:val="P"/>
+      </w:pPr>
+    </w:p>
+    <w:p>
+      <w:pPr>
+        <w:pStyle w:val="H3"/>
+      </w:pPr>
+      <w:r>
+        <w:lastRenderedPageBreak/>
+        <w:t>Вимоги транспортування й збереження</w:t>
+      </w:r>
+    </w:p>
+    <w:p>
+      <w:pPr>
+        <w:pStyle w:val="P"/>
+      </w:pPr>
+    </w:p>
+    <w:p>
+      <w:pPr>
+        <w:pStyle w:val="P"/>
+      </w:pPr>
+      <w:r>
+        <w:t>Як транспортували</w:t>
+      </w:r>
+    </w:p>
+    <w:p>
+      <w:pPr>
+        <w:pStyle w:val="P"/>
+      </w:pPr>
+      <w:r>
+        <w:t>Місце і як зберігати</w:t>
+      </w:r>
+    </w:p>
+    <w:p>
+      <w:pPr>
+        <w:pStyle w:val="P"/>
+      </w:pPr>
+      <w:r>
+        <w:t>Умови складування</w:t>
+      </w:r>
+    </w:p>
+    <w:p>
+      <w:pPr>
+        <w:pStyle w:val="P"/>
+      </w:pPr>
+      <w:r>
+        <w:t>Терміни зберігання в різних умовах</w:t>
+      </w:r>
+    </w:p>
+    <w:p>
+      <w:pPr>
+        <w:pStyle w:val="P"/>
+      </w:pPr>
+    </w:p>
+    <w:p>
+      <w:pPr>
+        <w:pStyle w:val="H3"/>
+      </w:pPr>
+      <w:r>
+        <w:t>Спеціальні вимоги</w:t>
+      </w:r>
+    </w:p>
+    <w:p>
+      <w:pPr>
+        <w:pStyle w:val="P"/>
+      </w:pPr>
+    </w:p>
+    <w:p>
+      <w:pPr>
+        <w:pStyle w:val="P"/>
+      </w:pPr>
+      <w:r>
+        <w:t>Вимоги до графічного інтерфейсу</w:t>
+      </w:r>
+    </w:p>
+    <w:p>
+      <w:pPr>
+        <w:pStyle w:val="P"/>
+      </w:pPr>
+      <w:r>
+        <w:t>Зробити попереднє проектування інтерфейсу</w:t>
+      </w:r>
+    </w:p>
+    <w:p>
+      <w:pPr>
+        <w:pStyle w:val="P"/>
+      </w:pPr>
+    </w:p>
+    <w:p>
+      <w:pPr>
+        <w:pStyle w:val="H2"/>
+        <w:rPr>
+          <w:lang w:val="en-US"/>
+        </w:rPr>
+      </w:pPr>
+      <w:r>
+        <w:t>Документальні вимоги</w:t>
+      </w:r>
+    </w:p>
+    <w:p>
+      <w:pPr>
+        <w:pStyle w:val="P"/>
+        <w:rPr>
+          <w:lang w:val="en-US"/>
+        </w:rPr>
+      </w:pPr>
+    </w:p>
+    <w:p>
+      <w:pPr>
+        <w:pStyle w:val="P"/>
+      </w:pPr>
+      <w:r>
+        <w:t>Зміст програмних документів</w:t>
+      </w:r>
+      <w:r>
+        <w:t>, вимоги до н</w:t>
+      </w:r>
+      <w:r>
+        <w:t>их</w:t>
+      </w:r>
+    </w:p>
+    <w:p>
+      <w:pPr>
+        <w:pStyle w:val="P"/>
+        <w:rPr>
+          <w:lang w:val="en-US"/>
+        </w:rPr>
+      </w:pPr>
+    </w:p>
+    <w:p>
+      <w:pPr>
+        <w:pStyle w:val="H2"/>
+      </w:pPr>
+      <w:r>
+        <w:t>Техніко-економічні показники</w:t>
+      </w:r>
+    </w:p>
+    <w:p>
+      <w:pPr>
+        <w:pStyle w:val="P"/>
+      </w:pPr>
+    </w:p>
+    <w:p>
+      <w:pPr>
+        <w:pStyle w:val="P"/>
+      </w:pPr>
+      <w:r>
+        <w:t>Економічна ефективність</w:t>
+      </w:r>
+    </w:p>
+    <w:p>
+      <w:pPr>
+        <w:pStyle w:val="P"/>
+      </w:pPr>
+      <w:r>
+        <w:t>Річна потреба грошей</w:t>
+      </w:r>
+    </w:p>
+    <w:p>
+      <w:pPr>
+        <w:pStyle w:val="P"/>
+      </w:pPr>
+      <w:r>
+        <w:t>Економічні переваги розробки замість використання аналогів</w:t>
+      </w:r>
+    </w:p>
+    <w:p>
+      <w:pPr>
+        <w:pStyle w:val="P"/>
+      </w:pPr>
+    </w:p>
+    <w:p>
+      <w:pPr>
+        <w:pStyle w:val="H2"/>
+      </w:pPr>
+      <w:r>
+        <w:t>Етапи розробки</w:t>
+      </w:r>
+    </w:p>
+    <w:p>
+      <w:pPr>
+        <w:pStyle w:val="P"/>
+      </w:pPr>
+    </w:p>
+    <w:p>
+      <w:pPr>
+        <w:pStyle w:val="P"/>
+      </w:pPr>
+      <w:r>
+        <w:t>Стадії розробки опис</w:t>
+      </w:r>
+    </w:p>
+    <w:p>
+      <w:pPr>
+        <w:pStyle w:val="P"/>
+      </w:pPr>
+      <w:r>
+        <w:t>Змісти робіт на кожній</w:t>
+      </w:r>
+      <w:r>
+        <w:t>, перелік документів для них</w:t>
+      </w:r>
+    </w:p>
+    <w:p>
+      <w:pPr>
+        <w:pStyle w:val="P"/>
+      </w:pPr>
+      <w:r>
+        <w:t>Терміни розробки</w:t>
+      </w:r>
+    </w:p>
+    <w:p>
+      <w:pPr>
+        <w:pStyle w:val="P"/>
+      </w:pPr>
+    </w:p>
+    <w:p>
+      <w:pPr>
+        <w:pStyle w:val="H2"/>
+      </w:pPr>
+      <w:r>
+        <w:lastRenderedPageBreak/>
+        <w:t>Порядок контролю</w:t>
+      </w:r>
+    </w:p>
+    <w:p>
+      <w:pPr>
+        <w:pStyle w:val="P"/>
+      </w:pPr>
+    </w:p>
+    <w:p>
+      <w:pPr>
+        <w:pStyle w:val="P"/>
+      </w:pPr>
+      <w:r>
+        <w:t>Види іспитів (тестів)</w:t>
+      </w:r>
+    </w:p>
+    <w:p>
+      <w:pPr>
+        <w:pStyle w:val="P"/>
+      </w:pPr>
+      <w:r>
+        <w:t>Опис конкретних тестів</w:t>
+      </w:r>
+    </w:p>
+    <w:p>
+      <w:pPr>
+        <w:pStyle w:val="P"/>
+      </w:pPr>
+      <w:r>
+        <w:t>Загальні вимоги при прийманні роботи</w:t>
       </w:r>
     </w:p>
     <w:sectPr>

</xml_diff>